<commit_message>
adding analysis and design combine doc
</commit_message>
<xml_diff>
--- a/Analysis/Analysisphase.docx
+++ b/Analysis/Analysisphase.docx
@@ -2820,6 +2820,485 @@
         </w:rPr>
       </w:pPr>
     </w:p>
+    <w:p/>
+    <w:p/>
+    <w:p/>
+    <w:p>
+      <w:pPr>
+        <w:pStyle w:val="ListParagraph"/>
+        <w:numPr>
+          <w:ilvl w:val="0"/>
+          <w:numId w:val="4"/>
+        </w:numPr>
+        <w:rPr>
+          <w:rFonts w:ascii="Georgia" w:hAnsi="Georgia" w:cs="Arial"/>
+          <w:sz w:val="32"/>
+          <w:szCs w:val="32"/>
+        </w:rPr>
+      </w:pPr>
+      <w:r>
+        <w:rPr>
+          <w:rFonts w:ascii="Georgia" w:hAnsi="Georgia" w:cs="Arial"/>
+          <w:sz w:val="32"/>
+          <w:szCs w:val="32"/>
+        </w:rPr>
+        <w:t>Class Diagram</w:t>
+      </w:r>
+    </w:p>
+    <w:p>
+      <w:pPr>
+        <w:pStyle w:val="ListParagraph"/>
+        <w:numPr>
+          <w:ilvl w:val="0"/>
+          <w:numId w:val="3"/>
+        </w:numPr>
+        <w:rPr>
+          <w:rFonts w:ascii="Georgia" w:hAnsi="Georgia" w:cs="Arial"/>
+          <w:sz w:val="32"/>
+          <w:szCs w:val="32"/>
+        </w:rPr>
+      </w:pPr>
+      <w:r>
+        <w:rPr>
+          <w:rFonts w:ascii="Georgia" w:hAnsi="Georgia" w:cs="Arial"/>
+          <w:sz w:val="32"/>
+          <w:szCs w:val="32"/>
+        </w:rPr>
+        <w:t>Initial class diagram of supermarket management system.</w:t>
+      </w:r>
+    </w:p>
+    <w:p>
+      <w:pPr>
+        <w:pStyle w:val="ListParagraph"/>
+        <w:ind w:left="630"/>
+        <w:rPr>
+          <w:rFonts w:ascii="Arial" w:hAnsi="Arial" w:cs="Arial"/>
+          <w:sz w:val="32"/>
+          <w:szCs w:val="32"/>
+        </w:rPr>
+      </w:pPr>
+    </w:p>
+    <w:p>
+      <w:pPr>
+        <w:pStyle w:val="ListParagraph"/>
+        <w:ind w:left="630"/>
+        <w:rPr>
+          <w:rFonts w:ascii="Arial" w:hAnsi="Arial" w:cs="Arial"/>
+          <w:sz w:val="32"/>
+          <w:szCs w:val="32"/>
+        </w:rPr>
+      </w:pPr>
+      <w:r>
+        <w:rPr>
+          <w:rFonts w:ascii="Arial" w:hAnsi="Arial" w:cs="Arial"/>
+          <w:noProof/>
+          <w:sz w:val="32"/>
+          <w:szCs w:val="32"/>
+        </w:rPr>
+        <w:drawing>
+          <wp:inline distT="0" distB="0" distL="0" distR="0">
+            <wp:extent cx="5943600" cy="3177822"/>
+            <wp:effectExtent l="19050" t="0" r="0" b="0"/>
+            <wp:docPr id="4" name="Picture 1" descr="E:\supermarket-management-system\Analysis\initialclass.jpg"/>
+            <wp:cNvGraphicFramePr>
+              <a:graphicFrameLocks xmlns:a="http://schemas.openxmlformats.org/drawingml/2006/main" noChangeAspect="1"/>
+            </wp:cNvGraphicFramePr>
+            <a:graphic xmlns:a="http://schemas.openxmlformats.org/drawingml/2006/main">
+              <a:graphicData uri="http://schemas.openxmlformats.org/drawingml/2006/picture">
+                <pic:pic xmlns:pic="http://schemas.openxmlformats.org/drawingml/2006/picture">
+                  <pic:nvPicPr>
+                    <pic:cNvPr id="0" name="Picture 1" descr="E:\supermarket-management-system\Analysis\initialclass.jpg"/>
+                    <pic:cNvPicPr>
+                      <a:picLocks noChangeAspect="1" noChangeArrowheads="1"/>
+                    </pic:cNvPicPr>
+                  </pic:nvPicPr>
+                  <pic:blipFill>
+                    <a:blip r:embed="rId8" cstate="print"/>
+                    <a:srcRect/>
+                    <a:stretch>
+                      <a:fillRect/>
+                    </a:stretch>
+                  </pic:blipFill>
+                  <pic:spPr bwMode="auto">
+                    <a:xfrm>
+                      <a:off x="0" y="0"/>
+                      <a:ext cx="5943600" cy="3177822"/>
+                    </a:xfrm>
+                    <a:prstGeom prst="rect">
+                      <a:avLst/>
+                    </a:prstGeom>
+                    <a:noFill/>
+                    <a:ln w="9525">
+                      <a:noFill/>
+                      <a:miter lim="800000"/>
+                      <a:headEnd/>
+                      <a:tailEnd/>
+                    </a:ln>
+                  </pic:spPr>
+                </pic:pic>
+              </a:graphicData>
+            </a:graphic>
+          </wp:inline>
+        </w:drawing>
+      </w:r>
+    </w:p>
+    <w:p>
+      <w:pPr>
+        <w:pStyle w:val="ListParagraph"/>
+        <w:numPr>
+          <w:ilvl w:val="0"/>
+          <w:numId w:val="3"/>
+        </w:numPr>
+        <w:rPr>
+          <w:rFonts w:ascii="Georgia" w:hAnsi="Georgia" w:cs="Arial"/>
+          <w:sz w:val="32"/>
+          <w:szCs w:val="32"/>
+        </w:rPr>
+      </w:pPr>
+      <w:r>
+        <w:rPr>
+          <w:rFonts w:ascii="Georgia" w:hAnsi="Georgia" w:cs="Arial"/>
+          <w:sz w:val="32"/>
+          <w:szCs w:val="32"/>
+        </w:rPr>
+        <w:lastRenderedPageBreak/>
+        <w:t>Final class diagram of supermarket management system.</w:t>
+      </w:r>
+    </w:p>
+    <w:p>
+      <w:pPr>
+        <w:rPr>
+          <w:rFonts w:ascii="Georgia" w:hAnsi="Georgia" w:cs="Arial"/>
+          <w:sz w:val="32"/>
+          <w:szCs w:val="32"/>
+        </w:rPr>
+      </w:pPr>
+    </w:p>
+    <w:p>
+      <w:pPr>
+        <w:rPr>
+          <w:rFonts w:ascii="Georgia" w:hAnsi="Georgia" w:cs="Arial"/>
+          <w:sz w:val="32"/>
+          <w:szCs w:val="32"/>
+        </w:rPr>
+      </w:pPr>
+    </w:p>
+    <w:p>
+      <w:pPr>
+        <w:rPr>
+          <w:rFonts w:ascii="Georgia" w:hAnsi="Georgia" w:cs="Arial"/>
+          <w:sz w:val="32"/>
+          <w:szCs w:val="32"/>
+        </w:rPr>
+      </w:pPr>
+    </w:p>
+    <w:p>
+      <w:pPr>
+        <w:rPr>
+          <w:rFonts w:ascii="Georgia" w:hAnsi="Georgia" w:cs="Arial"/>
+          <w:sz w:val="32"/>
+          <w:szCs w:val="32"/>
+        </w:rPr>
+      </w:pPr>
+    </w:p>
+    <w:p>
+      <w:pPr>
+        <w:rPr>
+          <w:rFonts w:ascii="Georgia" w:hAnsi="Georgia" w:cs="Arial"/>
+          <w:sz w:val="32"/>
+          <w:szCs w:val="32"/>
+        </w:rPr>
+      </w:pPr>
+    </w:p>
+    <w:p>
+      <w:pPr>
+        <w:rPr>
+          <w:rFonts w:ascii="Georgia" w:hAnsi="Georgia" w:cs="Arial"/>
+          <w:sz w:val="32"/>
+          <w:szCs w:val="32"/>
+        </w:rPr>
+      </w:pPr>
+    </w:p>
+    <w:p>
+      <w:pPr>
+        <w:rPr>
+          <w:rFonts w:ascii="Georgia" w:hAnsi="Georgia" w:cs="Arial"/>
+          <w:sz w:val="32"/>
+          <w:szCs w:val="32"/>
+        </w:rPr>
+      </w:pPr>
+    </w:p>
+    <w:p>
+      <w:pPr>
+        <w:rPr>
+          <w:rFonts w:ascii="Georgia" w:hAnsi="Georgia" w:cs="Arial"/>
+          <w:sz w:val="32"/>
+          <w:szCs w:val="32"/>
+        </w:rPr>
+      </w:pPr>
+    </w:p>
+    <w:p>
+      <w:pPr>
+        <w:rPr>
+          <w:rFonts w:ascii="Georgia" w:hAnsi="Georgia" w:cs="Arial"/>
+          <w:sz w:val="32"/>
+          <w:szCs w:val="32"/>
+        </w:rPr>
+      </w:pPr>
+    </w:p>
+    <w:p>
+      <w:pPr>
+        <w:rPr>
+          <w:rFonts w:ascii="Georgia" w:hAnsi="Georgia" w:cs="Arial"/>
+          <w:sz w:val="32"/>
+          <w:szCs w:val="32"/>
+        </w:rPr>
+      </w:pPr>
+    </w:p>
+    <w:p>
+      <w:pPr>
+        <w:rPr>
+          <w:rFonts w:ascii="Georgia" w:hAnsi="Georgia" w:cs="Arial"/>
+          <w:sz w:val="32"/>
+          <w:szCs w:val="32"/>
+        </w:rPr>
+      </w:pPr>
+    </w:p>
+    <w:p>
+      <w:pPr>
+        <w:rPr>
+          <w:rFonts w:ascii="Georgia" w:hAnsi="Georgia" w:cs="Arial"/>
+          <w:sz w:val="32"/>
+          <w:szCs w:val="32"/>
+        </w:rPr>
+      </w:pPr>
+    </w:p>
+    <w:p>
+      <w:pPr>
+        <w:rPr>
+          <w:rFonts w:ascii="Georgia" w:hAnsi="Georgia" w:cs="Arial"/>
+          <w:sz w:val="32"/>
+          <w:szCs w:val="32"/>
+        </w:rPr>
+      </w:pPr>
+    </w:p>
+    <w:p>
+      <w:pPr>
+        <w:rPr>
+          <w:rFonts w:ascii="Georgia" w:hAnsi="Georgia" w:cs="Arial"/>
+          <w:sz w:val="32"/>
+          <w:szCs w:val="32"/>
+        </w:rPr>
+      </w:pPr>
+    </w:p>
+    <w:p>
+      <w:pPr>
+        <w:rPr>
+          <w:rFonts w:ascii="Georgia" w:hAnsi="Georgia" w:cs="Arial"/>
+          <w:sz w:val="32"/>
+          <w:szCs w:val="32"/>
+        </w:rPr>
+      </w:pPr>
+    </w:p>
+    <w:p>
+      <w:pPr>
+        <w:rPr>
+          <w:rFonts w:ascii="Georgia" w:hAnsi="Georgia" w:cs="Arial"/>
+          <w:sz w:val="32"/>
+          <w:szCs w:val="32"/>
+        </w:rPr>
+      </w:pPr>
+    </w:p>
+    <w:p>
+      <w:pPr>
+        <w:rPr>
+          <w:rFonts w:ascii="Georgia" w:hAnsi="Georgia" w:cs="Arial"/>
+          <w:sz w:val="32"/>
+          <w:szCs w:val="32"/>
+        </w:rPr>
+      </w:pPr>
+    </w:p>
+    <w:p>
+      <w:pPr>
+        <w:rPr>
+          <w:rFonts w:ascii="Georgia" w:hAnsi="Georgia" w:cs="Arial"/>
+          <w:sz w:val="32"/>
+          <w:szCs w:val="32"/>
+        </w:rPr>
+      </w:pPr>
+    </w:p>
+    <w:p>
+      <w:pPr>
+        <w:rPr>
+          <w:rFonts w:ascii="Georgia" w:hAnsi="Georgia" w:cs="Arial"/>
+          <w:sz w:val="32"/>
+          <w:szCs w:val="32"/>
+        </w:rPr>
+      </w:pPr>
+    </w:p>
+    <w:p>
+      <w:pPr>
+        <w:pStyle w:val="ListParagraph"/>
+        <w:numPr>
+          <w:ilvl w:val="0"/>
+          <w:numId w:val="4"/>
+        </w:numPr>
+        <w:rPr>
+          <w:rFonts w:ascii="Georgia" w:hAnsi="Georgia" w:cs="Arial"/>
+          <w:sz w:val="32"/>
+          <w:szCs w:val="32"/>
+        </w:rPr>
+      </w:pPr>
+      <w:r>
+        <w:rPr>
+          <w:rFonts w:ascii="Georgia" w:hAnsi="Georgia" w:cs="Arial"/>
+          <w:sz w:val="32"/>
+          <w:szCs w:val="32"/>
+        </w:rPr>
+        <w:lastRenderedPageBreak/>
+        <w:t>Entity-Relationship Diagram</w:t>
+      </w:r>
+    </w:p>
+    <w:p>
+      <w:pPr>
+        <w:pStyle w:val="ListParagraph"/>
+        <w:numPr>
+          <w:ilvl w:val="0"/>
+          <w:numId w:val="3"/>
+        </w:numPr>
+        <w:rPr>
+          <w:rFonts w:ascii="Georgia" w:hAnsi="Georgia" w:cs="Arial"/>
+          <w:sz w:val="32"/>
+          <w:szCs w:val="32"/>
+        </w:rPr>
+      </w:pPr>
+      <w:r>
+        <w:rPr>
+          <w:rFonts w:ascii="Georgia" w:hAnsi="Georgia" w:cs="Arial"/>
+          <w:sz w:val="32"/>
+          <w:szCs w:val="32"/>
+        </w:rPr>
+        <w:t>ER-</w:t>
+      </w:r>
+      <w:r>
+        <w:rPr>
+          <w:rFonts w:ascii="Georgia" w:hAnsi="Georgia" w:cs="Arial"/>
+          <w:sz w:val="32"/>
+          <w:szCs w:val="32"/>
+        </w:rPr>
+        <w:t xml:space="preserve"> diagram of supermarket management system.</w:t>
+      </w:r>
+    </w:p>
+    <w:p>
+      <w:pPr>
+        <w:rPr>
+          <w:rFonts w:ascii="Georgia" w:hAnsi="Georgia" w:cs="Arial"/>
+          <w:sz w:val="32"/>
+          <w:szCs w:val="32"/>
+        </w:rPr>
+      </w:pPr>
+    </w:p>
+    <w:p>
+      <w:pPr>
+        <w:pStyle w:val="ListParagraph"/>
+        <w:ind w:left="630"/>
+        <w:rPr>
+          <w:rFonts w:ascii="Georgia" w:hAnsi="Georgia" w:cs="Arial"/>
+          <w:sz w:val="32"/>
+          <w:szCs w:val="32"/>
+        </w:rPr>
+      </w:pPr>
+      <w:r>
+        <w:rPr>
+          <w:rFonts w:ascii="Georgia" w:hAnsi="Georgia" w:cs="Arial"/>
+          <w:noProof/>
+          <w:sz w:val="32"/>
+          <w:szCs w:val="32"/>
+        </w:rPr>
+        <w:drawing>
+          <wp:anchor distT="0" distB="0" distL="114300" distR="114300" simplePos="0" relativeHeight="251664384" behindDoc="1" locked="0" layoutInCell="1" allowOverlap="1">
+            <wp:simplePos x="0" y="0"/>
+            <wp:positionH relativeFrom="column">
+              <wp:posOffset>-316230</wp:posOffset>
+            </wp:positionH>
+            <wp:positionV relativeFrom="paragraph">
+              <wp:posOffset>228600</wp:posOffset>
+            </wp:positionV>
+            <wp:extent cx="6861810" cy="2179320"/>
+            <wp:effectExtent l="19050" t="0" r="0" b="0"/>
+            <wp:wrapTight wrapText="bothSides">
+              <wp:wrapPolygon edited="0">
+                <wp:start x="-60" y="0"/>
+                <wp:lineTo x="-60" y="21336"/>
+                <wp:lineTo x="21588" y="21336"/>
+                <wp:lineTo x="21588" y="0"/>
+                <wp:lineTo x="-60" y="0"/>
+              </wp:wrapPolygon>
+            </wp:wrapTight>
+            <wp:docPr id="9" name="Picture 2" descr="E:\supermarket-management-system\Analysis\Entity Relationship Diagram1.jpg"/>
+            <wp:cNvGraphicFramePr>
+              <a:graphicFrameLocks xmlns:a="http://schemas.openxmlformats.org/drawingml/2006/main" noChangeAspect="1"/>
+            </wp:cNvGraphicFramePr>
+            <a:graphic xmlns:a="http://schemas.openxmlformats.org/drawingml/2006/main">
+              <a:graphicData uri="http://schemas.openxmlformats.org/drawingml/2006/picture">
+                <pic:pic xmlns:pic="http://schemas.openxmlformats.org/drawingml/2006/picture">
+                  <pic:nvPicPr>
+                    <pic:cNvPr id="0" name="Picture 2" descr="E:\supermarket-management-system\Analysis\Entity Relationship Diagram1.jpg"/>
+                    <pic:cNvPicPr>
+                      <a:picLocks noChangeAspect="1" noChangeArrowheads="1"/>
+                    </pic:cNvPicPr>
+                  </pic:nvPicPr>
+                  <pic:blipFill>
+                    <a:blip r:embed="rId15" cstate="print"/>
+                    <a:srcRect/>
+                    <a:stretch>
+                      <a:fillRect/>
+                    </a:stretch>
+                  </pic:blipFill>
+                  <pic:spPr bwMode="auto">
+                    <a:xfrm>
+                      <a:off x="0" y="0"/>
+                      <a:ext cx="6861810" cy="2179320"/>
+                    </a:xfrm>
+                    <a:prstGeom prst="rect">
+                      <a:avLst/>
+                    </a:prstGeom>
+                    <a:noFill/>
+                    <a:ln w="9525">
+                      <a:noFill/>
+                      <a:miter lim="800000"/>
+                      <a:headEnd/>
+                      <a:tailEnd/>
+                    </a:ln>
+                  </pic:spPr>
+                </pic:pic>
+              </a:graphicData>
+            </a:graphic>
+          </wp:anchor>
+        </w:drawing>
+      </w:r>
+    </w:p>
+    <w:p>
+      <w:pPr>
+        <w:pStyle w:val="ListParagraph"/>
+        <w:ind w:left="630"/>
+        <w:rPr>
+          <w:rFonts w:ascii="Georgia" w:hAnsi="Georgia" w:cs="Arial"/>
+          <w:sz w:val="32"/>
+          <w:szCs w:val="32"/>
+        </w:rPr>
+      </w:pPr>
+    </w:p>
+    <w:p>
+      <w:pPr>
+        <w:rPr>
+          <w:rFonts w:ascii="Georgia" w:hAnsi="Georgia" w:cs="Arial"/>
+          <w:sz w:val="32"/>
+          <w:szCs w:val="32"/>
+        </w:rPr>
+      </w:pPr>
+    </w:p>
+    <w:p/>
     <w:sectPr>
       <w:pgSz w:w="12240" w:h="15840"/>
       <w:pgMar w:top="1440" w:right="1440" w:bottom="1440" w:left="1440" w:header="720" w:footer="720" w:gutter="0"/>
@@ -2972,16 +3451,16 @@
     </w:lvl>
   </w:abstractNum>
   <w:abstractNum w:abstractNumId="1">
-    <w:nsid w:val="4DDE11EF"/>
+    <w:nsid w:val="3CC75283"/>
     <w:multiLevelType w:val="hybridMultilevel"/>
-    <w:tmpl w:val="8CB6BFDE"/>
+    <w:tmpl w:val="5FDE1F46"/>
     <w:lvl w:ilvl="0" w:tplc="04090001">
       <w:start w:val="1"/>
       <w:numFmt w:val="bullet"/>
       <w:lvlText w:val=""/>
       <w:lvlJc w:val="left"/>
       <w:pPr>
-        <w:ind w:left="1350" w:hanging="360"/>
+        <w:ind w:left="990" w:hanging="360"/>
       </w:pPr>
       <w:rPr>
         <w:rFonts w:ascii="Symbol" w:hAnsi="Symbol" w:hint="default"/>
@@ -2993,7 +3472,7 @@
       <w:lvlText w:val="o"/>
       <w:lvlJc w:val="left"/>
       <w:pPr>
-        <w:ind w:left="2070" w:hanging="360"/>
+        <w:ind w:left="1710" w:hanging="360"/>
       </w:pPr>
       <w:rPr>
         <w:rFonts w:ascii="Courier New" w:hAnsi="Courier New" w:cs="Courier New" w:hint="default"/>
@@ -3005,7 +3484,7 @@
       <w:lvlText w:val=""/>
       <w:lvlJc w:val="left"/>
       <w:pPr>
-        <w:ind w:left="2790" w:hanging="360"/>
+        <w:ind w:left="2430" w:hanging="360"/>
       </w:pPr>
       <w:rPr>
         <w:rFonts w:ascii="Wingdings" w:hAnsi="Wingdings" w:hint="default"/>
@@ -3017,7 +3496,7 @@
       <w:lvlText w:val=""/>
       <w:lvlJc w:val="left"/>
       <w:pPr>
-        <w:ind w:left="3510" w:hanging="360"/>
+        <w:ind w:left="3150" w:hanging="360"/>
       </w:pPr>
       <w:rPr>
         <w:rFonts w:ascii="Symbol" w:hAnsi="Symbol" w:hint="default"/>
@@ -3029,7 +3508,7 @@
       <w:lvlText w:val="o"/>
       <w:lvlJc w:val="left"/>
       <w:pPr>
-        <w:ind w:left="4230" w:hanging="360"/>
+        <w:ind w:left="3870" w:hanging="360"/>
       </w:pPr>
       <w:rPr>
         <w:rFonts w:ascii="Courier New" w:hAnsi="Courier New" w:cs="Courier New" w:hint="default"/>
@@ -3041,7 +3520,7 @@
       <w:lvlText w:val=""/>
       <w:lvlJc w:val="left"/>
       <w:pPr>
-        <w:ind w:left="4950" w:hanging="360"/>
+        <w:ind w:left="4590" w:hanging="360"/>
       </w:pPr>
       <w:rPr>
         <w:rFonts w:ascii="Wingdings" w:hAnsi="Wingdings" w:hint="default"/>
@@ -3053,7 +3532,7 @@
       <w:lvlText w:val=""/>
       <w:lvlJc w:val="left"/>
       <w:pPr>
-        <w:ind w:left="5670" w:hanging="360"/>
+        <w:ind w:left="5310" w:hanging="360"/>
       </w:pPr>
       <w:rPr>
         <w:rFonts w:ascii="Symbol" w:hAnsi="Symbol" w:hint="default"/>
@@ -3065,7 +3544,7 @@
       <w:lvlText w:val="o"/>
       <w:lvlJc w:val="left"/>
       <w:pPr>
-        <w:ind w:left="6390" w:hanging="360"/>
+        <w:ind w:left="6030" w:hanging="360"/>
       </w:pPr>
       <w:rPr>
         <w:rFonts w:ascii="Courier New" w:hAnsi="Courier New" w:cs="Courier New" w:hint="default"/>
@@ -3077,17 +3556,225 @@
       <w:lvlText w:val=""/>
       <w:lvlJc w:val="left"/>
       <w:pPr>
-        <w:ind w:left="7110" w:hanging="360"/>
+        <w:ind w:left="6750" w:hanging="360"/>
       </w:pPr>
       <w:rPr>
         <w:rFonts w:ascii="Wingdings" w:hAnsi="Wingdings" w:hint="default"/>
       </w:rPr>
+    </w:lvl>
+  </w:abstractNum>
+  <w:abstractNum w:abstractNumId="2">
+    <w:nsid w:val="4DDE11EF"/>
+    <w:multiLevelType w:val="hybridMultilevel"/>
+    <w:tmpl w:val="8CB6BFDE"/>
+    <w:lvl w:ilvl="0" w:tplc="04090001">
+      <w:start w:val="1"/>
+      <w:numFmt w:val="bullet"/>
+      <w:lvlText w:val=""/>
+      <w:lvlJc w:val="left"/>
+      <w:pPr>
+        <w:ind w:left="1350" w:hanging="360"/>
+      </w:pPr>
+      <w:rPr>
+        <w:rFonts w:ascii="Symbol" w:hAnsi="Symbol" w:hint="default"/>
+      </w:rPr>
+    </w:lvl>
+    <w:lvl w:ilvl="1" w:tplc="04090003" w:tentative="1">
+      <w:start w:val="1"/>
+      <w:numFmt w:val="bullet"/>
+      <w:lvlText w:val="o"/>
+      <w:lvlJc w:val="left"/>
+      <w:pPr>
+        <w:ind w:left="2070" w:hanging="360"/>
+      </w:pPr>
+      <w:rPr>
+        <w:rFonts w:ascii="Courier New" w:hAnsi="Courier New" w:cs="Courier New" w:hint="default"/>
+      </w:rPr>
+    </w:lvl>
+    <w:lvl w:ilvl="2" w:tplc="04090005" w:tentative="1">
+      <w:start w:val="1"/>
+      <w:numFmt w:val="bullet"/>
+      <w:lvlText w:val=""/>
+      <w:lvlJc w:val="left"/>
+      <w:pPr>
+        <w:ind w:left="2790" w:hanging="360"/>
+      </w:pPr>
+      <w:rPr>
+        <w:rFonts w:ascii="Wingdings" w:hAnsi="Wingdings" w:hint="default"/>
+      </w:rPr>
+    </w:lvl>
+    <w:lvl w:ilvl="3" w:tplc="04090001" w:tentative="1">
+      <w:start w:val="1"/>
+      <w:numFmt w:val="bullet"/>
+      <w:lvlText w:val=""/>
+      <w:lvlJc w:val="left"/>
+      <w:pPr>
+        <w:ind w:left="3510" w:hanging="360"/>
+      </w:pPr>
+      <w:rPr>
+        <w:rFonts w:ascii="Symbol" w:hAnsi="Symbol" w:hint="default"/>
+      </w:rPr>
+    </w:lvl>
+    <w:lvl w:ilvl="4" w:tplc="04090003" w:tentative="1">
+      <w:start w:val="1"/>
+      <w:numFmt w:val="bullet"/>
+      <w:lvlText w:val="o"/>
+      <w:lvlJc w:val="left"/>
+      <w:pPr>
+        <w:ind w:left="4230" w:hanging="360"/>
+      </w:pPr>
+      <w:rPr>
+        <w:rFonts w:ascii="Courier New" w:hAnsi="Courier New" w:cs="Courier New" w:hint="default"/>
+      </w:rPr>
+    </w:lvl>
+    <w:lvl w:ilvl="5" w:tplc="04090005" w:tentative="1">
+      <w:start w:val="1"/>
+      <w:numFmt w:val="bullet"/>
+      <w:lvlText w:val=""/>
+      <w:lvlJc w:val="left"/>
+      <w:pPr>
+        <w:ind w:left="4950" w:hanging="360"/>
+      </w:pPr>
+      <w:rPr>
+        <w:rFonts w:ascii="Wingdings" w:hAnsi="Wingdings" w:hint="default"/>
+      </w:rPr>
+    </w:lvl>
+    <w:lvl w:ilvl="6" w:tplc="04090001" w:tentative="1">
+      <w:start w:val="1"/>
+      <w:numFmt w:val="bullet"/>
+      <w:lvlText w:val=""/>
+      <w:lvlJc w:val="left"/>
+      <w:pPr>
+        <w:ind w:left="5670" w:hanging="360"/>
+      </w:pPr>
+      <w:rPr>
+        <w:rFonts w:ascii="Symbol" w:hAnsi="Symbol" w:hint="default"/>
+      </w:rPr>
+    </w:lvl>
+    <w:lvl w:ilvl="7" w:tplc="04090003" w:tentative="1">
+      <w:start w:val="1"/>
+      <w:numFmt w:val="bullet"/>
+      <w:lvlText w:val="o"/>
+      <w:lvlJc w:val="left"/>
+      <w:pPr>
+        <w:ind w:left="6390" w:hanging="360"/>
+      </w:pPr>
+      <w:rPr>
+        <w:rFonts w:ascii="Courier New" w:hAnsi="Courier New" w:cs="Courier New" w:hint="default"/>
+      </w:rPr>
+    </w:lvl>
+    <w:lvl w:ilvl="8" w:tplc="04090005" w:tentative="1">
+      <w:start w:val="1"/>
+      <w:numFmt w:val="bullet"/>
+      <w:lvlText w:val=""/>
+      <w:lvlJc w:val="left"/>
+      <w:pPr>
+        <w:ind w:left="7110" w:hanging="360"/>
+      </w:pPr>
+      <w:rPr>
+        <w:rFonts w:ascii="Wingdings" w:hAnsi="Wingdings" w:hint="default"/>
+      </w:rPr>
+    </w:lvl>
+  </w:abstractNum>
+  <w:abstractNum w:abstractNumId="3">
+    <w:nsid w:val="5021438B"/>
+    <w:multiLevelType w:val="hybridMultilevel"/>
+    <w:tmpl w:val="30A6A03A"/>
+    <w:lvl w:ilvl="0" w:tplc="27343D3A">
+      <w:start w:val="1"/>
+      <w:numFmt w:val="decimal"/>
+      <w:lvlText w:val="%1)"/>
+      <w:lvlJc w:val="left"/>
+      <w:pPr>
+        <w:ind w:left="1350" w:hanging="360"/>
+      </w:pPr>
+      <w:rPr>
+        <w:rFonts w:hint="default"/>
+      </w:rPr>
+    </w:lvl>
+    <w:lvl w:ilvl="1" w:tplc="04090019" w:tentative="1">
+      <w:start w:val="1"/>
+      <w:numFmt w:val="lowerLetter"/>
+      <w:lvlText w:val="%2."/>
+      <w:lvlJc w:val="left"/>
+      <w:pPr>
+        <w:ind w:left="2070" w:hanging="360"/>
+      </w:pPr>
+    </w:lvl>
+    <w:lvl w:ilvl="2" w:tplc="0409001B" w:tentative="1">
+      <w:start w:val="1"/>
+      <w:numFmt w:val="lowerRoman"/>
+      <w:lvlText w:val="%3."/>
+      <w:lvlJc w:val="right"/>
+      <w:pPr>
+        <w:ind w:left="2790" w:hanging="180"/>
+      </w:pPr>
+    </w:lvl>
+    <w:lvl w:ilvl="3" w:tplc="0409000F" w:tentative="1">
+      <w:start w:val="1"/>
+      <w:numFmt w:val="decimal"/>
+      <w:lvlText w:val="%4."/>
+      <w:lvlJc w:val="left"/>
+      <w:pPr>
+        <w:ind w:left="3510" w:hanging="360"/>
+      </w:pPr>
+    </w:lvl>
+    <w:lvl w:ilvl="4" w:tplc="04090019" w:tentative="1">
+      <w:start w:val="1"/>
+      <w:numFmt w:val="lowerLetter"/>
+      <w:lvlText w:val="%5."/>
+      <w:lvlJc w:val="left"/>
+      <w:pPr>
+        <w:ind w:left="4230" w:hanging="360"/>
+      </w:pPr>
+    </w:lvl>
+    <w:lvl w:ilvl="5" w:tplc="0409001B" w:tentative="1">
+      <w:start w:val="1"/>
+      <w:numFmt w:val="lowerRoman"/>
+      <w:lvlText w:val="%6."/>
+      <w:lvlJc w:val="right"/>
+      <w:pPr>
+        <w:ind w:left="4950" w:hanging="180"/>
+      </w:pPr>
+    </w:lvl>
+    <w:lvl w:ilvl="6" w:tplc="0409000F" w:tentative="1">
+      <w:start w:val="1"/>
+      <w:numFmt w:val="decimal"/>
+      <w:lvlText w:val="%7."/>
+      <w:lvlJc w:val="left"/>
+      <w:pPr>
+        <w:ind w:left="5670" w:hanging="360"/>
+      </w:pPr>
+    </w:lvl>
+    <w:lvl w:ilvl="7" w:tplc="04090019" w:tentative="1">
+      <w:start w:val="1"/>
+      <w:numFmt w:val="lowerLetter"/>
+      <w:lvlText w:val="%8."/>
+      <w:lvlJc w:val="left"/>
+      <w:pPr>
+        <w:ind w:left="6390" w:hanging="360"/>
+      </w:pPr>
+    </w:lvl>
+    <w:lvl w:ilvl="8" w:tplc="0409001B" w:tentative="1">
+      <w:start w:val="1"/>
+      <w:numFmt w:val="lowerRoman"/>
+      <w:lvlText w:val="%9."/>
+      <w:lvlJc w:val="right"/>
+      <w:pPr>
+        <w:ind w:left="7110" w:hanging="180"/>
+      </w:pPr>
     </w:lvl>
   </w:abstractNum>
   <w:num w:numId="1">
     <w:abstractNumId w:val="0"/>
   </w:num>
   <w:num w:numId="2">
+    <w:abstractNumId w:val="2"/>
+  </w:num>
+  <w:num w:numId="3">
+    <w:abstractNumId w:val="3"/>
+  </w:num>
+  <w:num w:numId="4">
     <w:abstractNumId w:val="1"/>
   </w:num>
 </w:numbering>

</xml_diff>